<commit_message>
fixed some issues found in testing
</commit_message>
<xml_diff>
--- a/resources/refs.docx
+++ b/resources/refs.docx
@@ -29,6 +29,55 @@
           <w:lang w:val="en-US"/>
         </w:rPr>
       </w:pPr>
+      <w:r>
+        <w:rPr>
+          <w:lang w:val="en-US"/>
+        </w:rPr>
+        <w:t xml:space="preserve">Clone the git </w:t>
+      </w:r>
+      <w:proofErr w:type="gramStart"/>
+      <w:r>
+        <w:rPr>
+          <w:lang w:val="en-US"/>
+        </w:rPr>
+        <w:t>repository</w:t>
+      </w:r>
+      <w:proofErr w:type="gramEnd"/>
+    </w:p>
+    <w:p>
+      <w:pPr>
+        <w:rPr>
+          <w:lang w:val="en-US"/>
+        </w:rPr>
+      </w:pPr>
+      <w:r>
+        <w:rPr>
+          <w:lang w:val="en-US"/>
+        </w:rPr>
+        <w:t xml:space="preserve">Go to the recipe </w:t>
+      </w:r>
+      <w:proofErr w:type="gramStart"/>
+      <w:r>
+        <w:rPr>
+          <w:lang w:val="en-US"/>
+        </w:rPr>
+        <w:t>directory</w:t>
+      </w:r>
+      <w:proofErr w:type="gramEnd"/>
+    </w:p>
+    <w:p>
+      <w:pPr>
+        <w:rPr>
+          <w:lang w:val="en-US"/>
+        </w:rPr>
+      </w:pPr>
+    </w:p>
+    <w:p>
+      <w:pPr>
+        <w:rPr>
+          <w:lang w:val="en-US"/>
+        </w:rPr>
+      </w:pPr>
     </w:p>
     <w:p>
       <w:pPr>
@@ -180,6 +229,142 @@
           <w:szCs w:val="21"/>
           <w:shd w:val="clear" w:color="auto" w:fill="000000"/>
         </w:rPr>
+        <w:t xml:space="preserve">pip install Flask Flask-Migrate </w:t>
+      </w:r>
+      <w:proofErr w:type="spellStart"/>
+      <w:r>
+        <w:rPr>
+          <w:rFonts w:ascii="Monaco" w:hAnsi="Monaco"/>
+          <w:color w:val="FFFFFF"/>
+          <w:sz w:val="21"/>
+          <w:szCs w:val="21"/>
+          <w:shd w:val="clear" w:color="auto" w:fill="000000"/>
+        </w:rPr>
+        <w:t>SQLAlchemy</w:t>
+      </w:r>
+      <w:proofErr w:type="spellEnd"/>
+      <w:r>
+        <w:rPr>
+          <w:rFonts w:ascii="Monaco" w:hAnsi="Monaco"/>
+          <w:color w:val="FFFFFF"/>
+          <w:sz w:val="21"/>
+          <w:szCs w:val="21"/>
+          <w:shd w:val="clear" w:color="auto" w:fill="000000"/>
+        </w:rPr>
+        <w:t xml:space="preserve"> </w:t>
+      </w:r>
+      <w:r>
+        <w:rPr>
+          <w:rFonts w:ascii="Monaco" w:hAnsi="Monaco"/>
+          <w:color w:val="FFFFFF"/>
+          <w:sz w:val="21"/>
+          <w:szCs w:val="21"/>
+          <w:shd w:val="clear" w:color="auto" w:fill="000000"/>
+        </w:rPr>
+        <w:t>Flask-Login</w:t>
+      </w:r>
+      <w:r>
+        <w:rPr>
+          <w:rFonts w:ascii="Monaco" w:hAnsi="Monaco"/>
+          <w:color w:val="FFFFFF"/>
+          <w:sz w:val="21"/>
+          <w:szCs w:val="21"/>
+          <w:shd w:val="clear" w:color="auto" w:fill="000000"/>
+        </w:rPr>
+        <w:t xml:space="preserve"> </w:t>
+      </w:r>
+      <w:r>
+        <w:rPr>
+          <w:rFonts w:ascii="Monaco" w:hAnsi="Monaco"/>
+          <w:color w:val="FFFFFF"/>
+          <w:sz w:val="21"/>
+          <w:szCs w:val="21"/>
+          <w:shd w:val="clear" w:color="auto" w:fill="000000"/>
+        </w:rPr>
+        <w:t>Flask-WTF</w:t>
+      </w:r>
+      <w:r>
+        <w:rPr>
+          <w:rFonts w:ascii="Monaco" w:hAnsi="Monaco"/>
+          <w:color w:val="FFFFFF"/>
+          <w:sz w:val="21"/>
+          <w:szCs w:val="21"/>
+          <w:shd w:val="clear" w:color="auto" w:fill="000000"/>
+        </w:rPr>
+        <w:t xml:space="preserve"> </w:t>
+      </w:r>
+      <w:r>
+        <w:rPr>
+          <w:rFonts w:ascii="Monaco" w:hAnsi="Monaco"/>
+          <w:color w:val="FFFFFF"/>
+          <w:sz w:val="21"/>
+          <w:szCs w:val="21"/>
+          <w:shd w:val="clear" w:color="auto" w:fill="000000"/>
+        </w:rPr>
+        <w:t>Pillow</w:t>
+      </w:r>
+      <w:r>
+        <w:rPr>
+          <w:rFonts w:ascii="Monaco" w:hAnsi="Monaco"/>
+          <w:color w:val="FFFFFF"/>
+          <w:sz w:val="21"/>
+          <w:szCs w:val="21"/>
+          <w:shd w:val="clear" w:color="auto" w:fill="000000"/>
+        </w:rPr>
+        <w:t xml:space="preserve"> </w:t>
+      </w:r>
+      <w:proofErr w:type="spellStart"/>
+      <w:r>
+        <w:rPr>
+          <w:rFonts w:ascii="Monaco" w:hAnsi="Monaco"/>
+          <w:color w:val="FFFFFF"/>
+          <w:sz w:val="21"/>
+          <w:szCs w:val="21"/>
+          <w:shd w:val="clear" w:color="auto" w:fill="000000"/>
+        </w:rPr>
+        <w:t>email_validator</w:t>
+      </w:r>
+      <w:proofErr w:type="spellEnd"/>
+    </w:p>
+    <w:p>
+      <w:pPr>
+        <w:rPr>
+          <w:rFonts w:ascii="Monaco" w:hAnsi="Monaco"/>
+          <w:color w:val="FFFFFF"/>
+          <w:sz w:val="21"/>
+          <w:szCs w:val="21"/>
+          <w:shd w:val="clear" w:color="auto" w:fill="000000"/>
+        </w:rPr>
+      </w:pPr>
+      <w:r>
+        <w:rPr>
+          <w:rFonts w:ascii="Monaco" w:hAnsi="Monaco"/>
+          <w:color w:val="FFFFFF"/>
+          <w:sz w:val="21"/>
+          <w:szCs w:val="21"/>
+          <w:shd w:val="clear" w:color="auto" w:fill="000000"/>
+        </w:rPr>
+        <w:t xml:space="preserve"> </w:t>
+      </w:r>
+    </w:p>
+    <w:p>
+      <w:pPr>
+        <w:rPr>
+          <w:rFonts w:ascii="Monaco" w:hAnsi="Monaco"/>
+          <w:color w:val="FFFFFF"/>
+          <w:sz w:val="21"/>
+          <w:szCs w:val="21"/>
+          <w:shd w:val="clear" w:color="auto" w:fill="000000"/>
+        </w:rPr>
+      </w:pPr>
+      <w:r>
+        <w:rPr>
+          <w:rFonts w:ascii="Monaco" w:hAnsi="Monaco"/>
+          <w:color w:val="FFFFFF"/>
+          <w:sz w:val="21"/>
+          <w:szCs w:val="21"/>
+          <w:shd w:val="clear" w:color="auto" w:fill="000000"/>
+        </w:rPr>
         <w:t xml:space="preserve">flask </w:t>
       </w:r>
       <w:proofErr w:type="spellStart"/>
@@ -354,7 +539,697 @@
           <w:szCs w:val="21"/>
           <w:shd w:val="clear" w:color="auto" w:fill="000000"/>
         </w:rPr>
-        <w:t>python seeds.py</w:t>
+        <w:t>python seed.py</w:t>
+      </w:r>
+    </w:p>
+    <w:p>
+      <w:pPr>
+        <w:rPr>
+          <w:rFonts w:ascii="Monaco" w:hAnsi="Monaco"/>
+          <w:color w:val="FFFFFF"/>
+          <w:sz w:val="21"/>
+          <w:szCs w:val="21"/>
+          <w:shd w:val="clear" w:color="auto" w:fill="000000"/>
+        </w:rPr>
+      </w:pPr>
+    </w:p>
+    <w:p>
+      <w:pPr>
+        <w:rPr>
+          <w:rFonts w:ascii="Monaco" w:hAnsi="Monaco"/>
+          <w:color w:val="FFFFFF"/>
+          <w:sz w:val="21"/>
+          <w:szCs w:val="21"/>
+          <w:shd w:val="clear" w:color="auto" w:fill="000000"/>
+        </w:rPr>
+      </w:pPr>
+    </w:p>
+    <w:p>
+      <w:pPr>
+        <w:rPr>
+          <w:rFonts w:ascii="Monaco" w:hAnsi="Monaco"/>
+          <w:color w:val="FFFFFF"/>
+          <w:sz w:val="21"/>
+          <w:szCs w:val="21"/>
+          <w:shd w:val="clear" w:color="auto" w:fill="000000"/>
+        </w:rPr>
+      </w:pPr>
+      <w:r>
+        <w:rPr>
+          <w:rFonts w:ascii="Monaco" w:hAnsi="Monaco"/>
+          <w:color w:val="FFFFFF"/>
+          <w:sz w:val="21"/>
+          <w:szCs w:val="21"/>
+          <w:shd w:val="clear" w:color="auto" w:fill="000000"/>
+        </w:rPr>
+        <w:t xml:space="preserve">run the application </w:t>
+      </w:r>
+    </w:p>
+    <w:p>
+      <w:pPr>
+        <w:rPr>
+          <w:rFonts w:ascii="Monaco" w:hAnsi="Monaco"/>
+          <w:color w:val="FFFFFF"/>
+          <w:sz w:val="21"/>
+          <w:szCs w:val="21"/>
+          <w:shd w:val="clear" w:color="auto" w:fill="000000"/>
+        </w:rPr>
+      </w:pPr>
+      <w:r>
+        <w:rPr>
+          <w:rFonts w:ascii="Monaco" w:hAnsi="Monaco"/>
+          <w:color w:val="FFFFFF"/>
+          <w:sz w:val="21"/>
+          <w:szCs w:val="21"/>
+          <w:shd w:val="clear" w:color="auto" w:fill="000000"/>
+        </w:rPr>
+        <w:tab/>
+        <w:t xml:space="preserve">1 using </w:t>
+      </w:r>
+      <w:proofErr w:type="spellStart"/>
+      <w:r>
+        <w:rPr>
+          <w:rFonts w:ascii="Monaco" w:hAnsi="Monaco"/>
+          <w:color w:val="FFFFFF"/>
+          <w:sz w:val="21"/>
+          <w:szCs w:val="21"/>
+          <w:shd w:val="clear" w:color="auto" w:fill="000000"/>
+        </w:rPr>
+        <w:t>nhup</w:t>
+      </w:r>
+      <w:proofErr w:type="spellEnd"/>
+      <w:r>
+        <w:rPr>
+          <w:rFonts w:ascii="Monaco" w:hAnsi="Monaco"/>
+          <w:color w:val="FFFFFF"/>
+          <w:sz w:val="21"/>
+          <w:szCs w:val="21"/>
+          <w:shd w:val="clear" w:color="auto" w:fill="000000"/>
+        </w:rPr>
+        <w:t xml:space="preserve"> </w:t>
+      </w:r>
+    </w:p>
+    <w:p>
+      <w:pPr>
+        <w:ind w:left="720" w:firstLine="720"/>
+        <w:rPr>
+          <w:rFonts w:ascii="Monaco" w:hAnsi="Monaco"/>
+          <w:color w:val="FFFFFF"/>
+          <w:sz w:val="21"/>
+          <w:szCs w:val="21"/>
+          <w:shd w:val="clear" w:color="auto" w:fill="000000"/>
+        </w:rPr>
+      </w:pPr>
+      <w:proofErr w:type="spellStart"/>
+      <w:r>
+        <w:rPr>
+          <w:rFonts w:ascii="Monaco" w:hAnsi="Monaco"/>
+          <w:color w:val="FFFFFF"/>
+          <w:sz w:val="21"/>
+          <w:szCs w:val="21"/>
+          <w:shd w:val="clear" w:color="auto" w:fill="000000"/>
+        </w:rPr>
+        <w:t>nohup</w:t>
+      </w:r>
+      <w:proofErr w:type="spellEnd"/>
+      <w:r>
+        <w:rPr>
+          <w:rFonts w:ascii="Monaco" w:hAnsi="Monaco"/>
+          <w:color w:val="FFFFFF"/>
+          <w:sz w:val="21"/>
+          <w:szCs w:val="21"/>
+          <w:shd w:val="clear" w:color="auto" w:fill="000000"/>
+        </w:rPr>
+        <w:t xml:space="preserve"> flask run --port 5000 &amp;</w:t>
+      </w:r>
+    </w:p>
+    <w:p>
+      <w:pPr>
+        <w:rPr>
+          <w:rFonts w:ascii="Monaco" w:hAnsi="Monaco"/>
+          <w:color w:val="FFFFFF"/>
+          <w:sz w:val="21"/>
+          <w:szCs w:val="21"/>
+          <w:shd w:val="clear" w:color="auto" w:fill="000000"/>
+        </w:rPr>
+      </w:pPr>
+      <w:r>
+        <w:rPr>
+          <w:rFonts w:ascii="Monaco" w:hAnsi="Monaco"/>
+          <w:color w:val="FFFFFF"/>
+          <w:sz w:val="21"/>
+          <w:szCs w:val="21"/>
+          <w:shd w:val="clear" w:color="auto" w:fill="000000"/>
+        </w:rPr>
+        <w:tab/>
+        <w:t xml:space="preserve">2. using </w:t>
+      </w:r>
+      <w:proofErr w:type="spellStart"/>
+      <w:r>
+        <w:rPr>
+          <w:rFonts w:ascii="Monaco" w:hAnsi="Monaco"/>
+          <w:color w:val="FFFFFF"/>
+          <w:sz w:val="21"/>
+          <w:szCs w:val="21"/>
+          <w:shd w:val="clear" w:color="auto" w:fill="000000"/>
+        </w:rPr>
+        <w:t>systemd</w:t>
+      </w:r>
+      <w:proofErr w:type="spellEnd"/>
+      <w:r>
+        <w:rPr>
+          <w:rFonts w:ascii="Monaco" w:hAnsi="Monaco"/>
+          <w:color w:val="FFFFFF"/>
+          <w:sz w:val="21"/>
+          <w:szCs w:val="21"/>
+          <w:shd w:val="clear" w:color="auto" w:fill="000000"/>
+        </w:rPr>
+        <w:t xml:space="preserve"> as a service</w:t>
+      </w:r>
+    </w:p>
+    <w:p>
+      <w:pPr>
+        <w:rPr>
+          <w:rFonts w:ascii="Monaco" w:hAnsi="Monaco"/>
+          <w:color w:val="FFFFFF"/>
+          <w:sz w:val="21"/>
+          <w:szCs w:val="21"/>
+          <w:shd w:val="clear" w:color="auto" w:fill="000000"/>
+        </w:rPr>
+      </w:pPr>
+      <w:r>
+        <w:rPr>
+          <w:rFonts w:ascii="Monaco" w:hAnsi="Monaco"/>
+          <w:color w:val="FFFFFF"/>
+          <w:sz w:val="21"/>
+          <w:szCs w:val="21"/>
+          <w:shd w:val="clear" w:color="auto" w:fill="000000"/>
+        </w:rPr>
+        <w:tab/>
+      </w:r>
+      <w:r>
+        <w:rPr>
+          <w:rFonts w:ascii="Monaco" w:hAnsi="Monaco"/>
+          <w:color w:val="FFFFFF"/>
+          <w:sz w:val="21"/>
+          <w:szCs w:val="21"/>
+          <w:shd w:val="clear" w:color="auto" w:fill="000000"/>
+        </w:rPr>
+        <w:tab/>
+      </w:r>
+      <w:r>
+        <w:rPr>
+          <w:rFonts w:ascii="Monaco" w:hAnsi="Monaco"/>
+          <w:color w:val="FFFFFF"/>
+          <w:sz w:val="21"/>
+          <w:szCs w:val="21"/>
+          <w:shd w:val="clear" w:color="auto" w:fill="000000"/>
+        </w:rPr>
+        <w:t>[Unit]</w:t>
+      </w:r>
+    </w:p>
+    <w:p>
+      <w:pPr>
+        <w:ind w:left="1440"/>
+        <w:rPr>
+          <w:rFonts w:ascii="Monaco" w:hAnsi="Monaco"/>
+          <w:color w:val="FFFFFF"/>
+          <w:sz w:val="21"/>
+          <w:szCs w:val="21"/>
+          <w:shd w:val="clear" w:color="auto" w:fill="000000"/>
+        </w:rPr>
+      </w:pPr>
+      <w:r>
+        <w:rPr>
+          <w:rFonts w:ascii="Monaco" w:hAnsi="Monaco"/>
+          <w:color w:val="FFFFFF"/>
+          <w:sz w:val="21"/>
+          <w:szCs w:val="21"/>
+          <w:shd w:val="clear" w:color="auto" w:fill="000000"/>
+        </w:rPr>
+        <w:t>Description=Flask App</w:t>
+      </w:r>
+    </w:p>
+    <w:p>
+      <w:pPr>
+        <w:ind w:left="1440"/>
+        <w:rPr>
+          <w:rFonts w:ascii="Monaco" w:hAnsi="Monaco"/>
+          <w:color w:val="FFFFFF"/>
+          <w:sz w:val="21"/>
+          <w:szCs w:val="21"/>
+          <w:shd w:val="clear" w:color="auto" w:fill="000000"/>
+        </w:rPr>
+      </w:pPr>
+      <w:r>
+        <w:rPr>
+          <w:rFonts w:ascii="Monaco" w:hAnsi="Monaco"/>
+          <w:color w:val="FFFFFF"/>
+          <w:sz w:val="21"/>
+          <w:szCs w:val="21"/>
+          <w:shd w:val="clear" w:color="auto" w:fill="000000"/>
+        </w:rPr>
+        <w:t>After=</w:t>
+      </w:r>
+      <w:proofErr w:type="spellStart"/>
+      <w:r>
+        <w:rPr>
+          <w:rFonts w:ascii="Monaco" w:hAnsi="Monaco"/>
+          <w:color w:val="FFFFFF"/>
+          <w:sz w:val="21"/>
+          <w:szCs w:val="21"/>
+          <w:shd w:val="clear" w:color="auto" w:fill="000000"/>
+        </w:rPr>
+        <w:t>network.target</w:t>
+      </w:r>
+      <w:proofErr w:type="spellEnd"/>
+    </w:p>
+    <w:p>
+      <w:pPr>
+        <w:ind w:left="1440"/>
+        <w:rPr>
+          <w:rFonts w:ascii="Monaco" w:hAnsi="Monaco"/>
+          <w:color w:val="FFFFFF"/>
+          <w:sz w:val="21"/>
+          <w:szCs w:val="21"/>
+          <w:shd w:val="clear" w:color="auto" w:fill="000000"/>
+        </w:rPr>
+      </w:pPr>
+    </w:p>
+    <w:p>
+      <w:pPr>
+        <w:ind w:left="1440"/>
+        <w:rPr>
+          <w:rFonts w:ascii="Monaco" w:hAnsi="Monaco"/>
+          <w:color w:val="FFFFFF"/>
+          <w:sz w:val="21"/>
+          <w:szCs w:val="21"/>
+          <w:shd w:val="clear" w:color="auto" w:fill="000000"/>
+        </w:rPr>
+      </w:pPr>
+      <w:r>
+        <w:rPr>
+          <w:rFonts w:ascii="Monaco" w:hAnsi="Monaco"/>
+          <w:color w:val="FFFFFF"/>
+          <w:sz w:val="21"/>
+          <w:szCs w:val="21"/>
+          <w:shd w:val="clear" w:color="auto" w:fill="000000"/>
+        </w:rPr>
+        <w:t>[Service]</w:t>
+      </w:r>
+    </w:p>
+    <w:p>
+      <w:pPr>
+        <w:ind w:left="1440"/>
+        <w:rPr>
+          <w:rFonts w:ascii="Monaco" w:hAnsi="Monaco"/>
+          <w:color w:val="FFFFFF"/>
+          <w:sz w:val="21"/>
+          <w:szCs w:val="21"/>
+          <w:shd w:val="clear" w:color="auto" w:fill="000000"/>
+        </w:rPr>
+      </w:pPr>
+      <w:r>
+        <w:rPr>
+          <w:rFonts w:ascii="Monaco" w:hAnsi="Monaco"/>
+          <w:color w:val="FFFFFF"/>
+          <w:sz w:val="21"/>
+          <w:szCs w:val="21"/>
+          <w:shd w:val="clear" w:color="auto" w:fill="000000"/>
+        </w:rPr>
+        <w:t>User=</w:t>
+      </w:r>
+      <w:proofErr w:type="spellStart"/>
+      <w:r>
+        <w:rPr>
+          <w:rFonts w:ascii="Monaco" w:hAnsi="Monaco"/>
+          <w:color w:val="FFFFFF"/>
+          <w:sz w:val="21"/>
+          <w:szCs w:val="21"/>
+          <w:shd w:val="clear" w:color="auto" w:fill="000000"/>
+        </w:rPr>
+        <w:t>your_username</w:t>
+      </w:r>
+      <w:proofErr w:type="spellEnd"/>
+    </w:p>
+    <w:p>
+      <w:pPr>
+        <w:ind w:left="1440"/>
+        <w:rPr>
+          <w:rFonts w:ascii="Monaco" w:hAnsi="Monaco"/>
+          <w:color w:val="FFFFFF"/>
+          <w:sz w:val="21"/>
+          <w:szCs w:val="21"/>
+          <w:shd w:val="clear" w:color="auto" w:fill="000000"/>
+        </w:rPr>
+      </w:pPr>
+      <w:r>
+        <w:rPr>
+          <w:rFonts w:ascii="Monaco" w:hAnsi="Monaco"/>
+          <w:color w:val="FFFFFF"/>
+          <w:sz w:val="21"/>
+          <w:szCs w:val="21"/>
+          <w:shd w:val="clear" w:color="auto" w:fill="000000"/>
+        </w:rPr>
+        <w:t>Group=</w:t>
+      </w:r>
+      <w:proofErr w:type="spellStart"/>
+      <w:r>
+        <w:rPr>
+          <w:rFonts w:ascii="Monaco" w:hAnsi="Monaco"/>
+          <w:color w:val="FFFFFF"/>
+          <w:sz w:val="21"/>
+          <w:szCs w:val="21"/>
+          <w:shd w:val="clear" w:color="auto" w:fill="000000"/>
+        </w:rPr>
+        <w:t>your_group</w:t>
+      </w:r>
+      <w:proofErr w:type="spellEnd"/>
+    </w:p>
+    <w:p>
+      <w:pPr>
+        <w:ind w:left="1440"/>
+        <w:rPr>
+          <w:rFonts w:ascii="Monaco" w:hAnsi="Monaco"/>
+          <w:color w:val="FFFFFF"/>
+          <w:sz w:val="21"/>
+          <w:szCs w:val="21"/>
+          <w:shd w:val="clear" w:color="auto" w:fill="000000"/>
+        </w:rPr>
+      </w:pPr>
+      <w:proofErr w:type="spellStart"/>
+      <w:r>
+        <w:rPr>
+          <w:rFonts w:ascii="Monaco" w:hAnsi="Monaco"/>
+          <w:color w:val="FFFFFF"/>
+          <w:sz w:val="21"/>
+          <w:szCs w:val="21"/>
+          <w:shd w:val="clear" w:color="auto" w:fill="000000"/>
+        </w:rPr>
+        <w:t>WorkingDirectory</w:t>
+      </w:r>
+      <w:proofErr w:type="spellEnd"/>
+      <w:r>
+        <w:rPr>
+          <w:rFonts w:ascii="Monaco" w:hAnsi="Monaco"/>
+          <w:color w:val="FFFFFF"/>
+          <w:sz w:val="21"/>
+          <w:szCs w:val="21"/>
+          <w:shd w:val="clear" w:color="auto" w:fill="000000"/>
+        </w:rPr>
+        <w:t>=/var/www/</w:t>
+      </w:r>
+      <w:proofErr w:type="spellStart"/>
+      <w:r>
+        <w:rPr>
+          <w:rFonts w:ascii="Monaco" w:hAnsi="Monaco"/>
+          <w:color w:val="FFFFFF"/>
+          <w:sz w:val="21"/>
+          <w:szCs w:val="21"/>
+          <w:shd w:val="clear" w:color="auto" w:fill="000000"/>
+        </w:rPr>
+        <w:t>myapp</w:t>
+      </w:r>
+      <w:proofErr w:type="spellEnd"/>
+    </w:p>
+    <w:p>
+      <w:pPr>
+        <w:ind w:left="1440"/>
+        <w:rPr>
+          <w:rFonts w:ascii="Monaco" w:hAnsi="Monaco"/>
+          <w:color w:val="FFFFFF"/>
+          <w:sz w:val="21"/>
+          <w:szCs w:val="21"/>
+          <w:shd w:val="clear" w:color="auto" w:fill="000000"/>
+        </w:rPr>
+      </w:pPr>
+      <w:r>
+        <w:rPr>
+          <w:rFonts w:ascii="Monaco" w:hAnsi="Monaco"/>
+          <w:color w:val="FFFFFF"/>
+          <w:sz w:val="21"/>
+          <w:szCs w:val="21"/>
+          <w:shd w:val="clear" w:color="auto" w:fill="000000"/>
+        </w:rPr>
+        <w:t>Environment="FLASK_APP=myapp.py"</w:t>
+      </w:r>
+    </w:p>
+    <w:p>
+      <w:pPr>
+        <w:ind w:left="1440"/>
+        <w:rPr>
+          <w:rFonts w:ascii="Monaco" w:hAnsi="Monaco"/>
+          <w:color w:val="FFFFFF"/>
+          <w:sz w:val="21"/>
+          <w:szCs w:val="21"/>
+          <w:shd w:val="clear" w:color="auto" w:fill="000000"/>
+        </w:rPr>
+      </w:pPr>
+      <w:proofErr w:type="spellStart"/>
+      <w:r>
+        <w:rPr>
+          <w:rFonts w:ascii="Monaco" w:hAnsi="Monaco"/>
+          <w:color w:val="FFFFFF"/>
+          <w:sz w:val="21"/>
+          <w:szCs w:val="21"/>
+          <w:shd w:val="clear" w:color="auto" w:fill="000000"/>
+        </w:rPr>
+        <w:t>ExecStart</w:t>
+      </w:r>
+      <w:proofErr w:type="spellEnd"/>
+      <w:r>
+        <w:rPr>
+          <w:rFonts w:ascii="Monaco" w:hAnsi="Monaco"/>
+          <w:color w:val="FFFFFF"/>
+          <w:sz w:val="21"/>
+          <w:szCs w:val="21"/>
+          <w:shd w:val="clear" w:color="auto" w:fill="000000"/>
+        </w:rPr>
+        <w:t>=/var/www/</w:t>
+      </w:r>
+      <w:proofErr w:type="spellStart"/>
+      <w:r>
+        <w:rPr>
+          <w:rFonts w:ascii="Monaco" w:hAnsi="Monaco"/>
+          <w:color w:val="FFFFFF"/>
+          <w:sz w:val="21"/>
+          <w:szCs w:val="21"/>
+          <w:shd w:val="clear" w:color="auto" w:fill="000000"/>
+        </w:rPr>
+        <w:t>myapp</w:t>
+      </w:r>
+      <w:proofErr w:type="spellEnd"/>
+      <w:r>
+        <w:rPr>
+          <w:rFonts w:ascii="Monaco" w:hAnsi="Monaco"/>
+          <w:color w:val="FFFFFF"/>
+          <w:sz w:val="21"/>
+          <w:szCs w:val="21"/>
+          <w:shd w:val="clear" w:color="auto" w:fill="000000"/>
+        </w:rPr>
+        <w:t>/bin/flask run --port 5000</w:t>
+      </w:r>
+    </w:p>
+    <w:p>
+      <w:pPr>
+        <w:ind w:left="1440"/>
+        <w:rPr>
+          <w:rFonts w:ascii="Monaco" w:hAnsi="Monaco"/>
+          <w:color w:val="FFFFFF"/>
+          <w:sz w:val="21"/>
+          <w:szCs w:val="21"/>
+          <w:shd w:val="clear" w:color="auto" w:fill="000000"/>
+        </w:rPr>
+      </w:pPr>
+      <w:proofErr w:type="spellStart"/>
+      <w:r>
+        <w:rPr>
+          <w:rFonts w:ascii="Monaco" w:hAnsi="Monaco"/>
+          <w:color w:val="FFFFFF"/>
+          <w:sz w:val="21"/>
+          <w:szCs w:val="21"/>
+          <w:shd w:val="clear" w:color="auto" w:fill="000000"/>
+        </w:rPr>
+        <w:t>ExecReload</w:t>
+      </w:r>
+      <w:proofErr w:type="spellEnd"/>
+      <w:r>
+        <w:rPr>
+          <w:rFonts w:ascii="Monaco" w:hAnsi="Monaco"/>
+          <w:color w:val="FFFFFF"/>
+          <w:sz w:val="21"/>
+          <w:szCs w:val="21"/>
+          <w:shd w:val="clear" w:color="auto" w:fill="000000"/>
+        </w:rPr>
+        <w:t>=/bin/kill -s HUP $MAINPID</w:t>
+      </w:r>
+    </w:p>
+    <w:p>
+      <w:pPr>
+        <w:ind w:left="1440"/>
+        <w:rPr>
+          <w:rFonts w:ascii="Monaco" w:hAnsi="Monaco"/>
+          <w:color w:val="FFFFFF"/>
+          <w:sz w:val="21"/>
+          <w:szCs w:val="21"/>
+          <w:shd w:val="clear" w:color="auto" w:fill="000000"/>
+        </w:rPr>
+      </w:pPr>
+      <w:proofErr w:type="spellStart"/>
+      <w:r>
+        <w:rPr>
+          <w:rFonts w:ascii="Monaco" w:hAnsi="Monaco"/>
+          <w:color w:val="FFFFFF"/>
+          <w:sz w:val="21"/>
+          <w:szCs w:val="21"/>
+          <w:shd w:val="clear" w:color="auto" w:fill="000000"/>
+        </w:rPr>
+        <w:t>ExecStop</w:t>
+      </w:r>
+      <w:proofErr w:type="spellEnd"/>
+      <w:r>
+        <w:rPr>
+          <w:rFonts w:ascii="Monaco" w:hAnsi="Monaco"/>
+          <w:color w:val="FFFFFF"/>
+          <w:sz w:val="21"/>
+          <w:szCs w:val="21"/>
+          <w:shd w:val="clear" w:color="auto" w:fill="000000"/>
+        </w:rPr>
+        <w:t>=/bin/kill -s TERM $MAINPID</w:t>
+      </w:r>
+    </w:p>
+    <w:p>
+      <w:pPr>
+        <w:ind w:left="1440"/>
+        <w:rPr>
+          <w:rFonts w:ascii="Monaco" w:hAnsi="Monaco"/>
+          <w:color w:val="FFFFFF"/>
+          <w:sz w:val="21"/>
+          <w:szCs w:val="21"/>
+          <w:shd w:val="clear" w:color="auto" w:fill="000000"/>
+        </w:rPr>
+      </w:pPr>
+      <w:r>
+        <w:rPr>
+          <w:rFonts w:ascii="Monaco" w:hAnsi="Monaco"/>
+          <w:color w:val="FFFFFF"/>
+          <w:sz w:val="21"/>
+          <w:szCs w:val="21"/>
+          <w:shd w:val="clear" w:color="auto" w:fill="000000"/>
+        </w:rPr>
+        <w:t>Restart=always</w:t>
+      </w:r>
+    </w:p>
+    <w:p>
+      <w:pPr>
+        <w:ind w:left="1440"/>
+        <w:rPr>
+          <w:rFonts w:ascii="Monaco" w:hAnsi="Monaco"/>
+          <w:color w:val="FFFFFF"/>
+          <w:sz w:val="21"/>
+          <w:szCs w:val="21"/>
+          <w:shd w:val="clear" w:color="auto" w:fill="000000"/>
+        </w:rPr>
+      </w:pPr>
+    </w:p>
+    <w:p>
+      <w:pPr>
+        <w:ind w:left="1440"/>
+        <w:rPr>
+          <w:rFonts w:ascii="Monaco" w:hAnsi="Monaco"/>
+          <w:color w:val="FFFFFF"/>
+          <w:sz w:val="21"/>
+          <w:szCs w:val="21"/>
+          <w:shd w:val="clear" w:color="auto" w:fill="000000"/>
+        </w:rPr>
+      </w:pPr>
+      <w:r>
+        <w:rPr>
+          <w:rFonts w:ascii="Monaco" w:hAnsi="Monaco"/>
+          <w:color w:val="FFFFFF"/>
+          <w:sz w:val="21"/>
+          <w:szCs w:val="21"/>
+          <w:shd w:val="clear" w:color="auto" w:fill="000000"/>
+        </w:rPr>
+        <w:t>[Install]</w:t>
+      </w:r>
+    </w:p>
+    <w:p>
+      <w:pPr>
+        <w:ind w:left="1440"/>
+        <w:rPr>
+          <w:rFonts w:ascii="Monaco" w:hAnsi="Monaco"/>
+          <w:color w:val="FFFFFF"/>
+          <w:sz w:val="21"/>
+          <w:szCs w:val="21"/>
+          <w:shd w:val="clear" w:color="auto" w:fill="000000"/>
+        </w:rPr>
+      </w:pPr>
+      <w:proofErr w:type="spellStart"/>
+      <w:r>
+        <w:rPr>
+          <w:rFonts w:ascii="Monaco" w:hAnsi="Monaco"/>
+          <w:color w:val="FFFFFF"/>
+          <w:sz w:val="21"/>
+          <w:szCs w:val="21"/>
+          <w:shd w:val="clear" w:color="auto" w:fill="000000"/>
+        </w:rPr>
+        <w:t>WantedBy</w:t>
+      </w:r>
+      <w:proofErr w:type="spellEnd"/>
+      <w:r>
+        <w:rPr>
+          <w:rFonts w:ascii="Monaco" w:hAnsi="Monaco"/>
+          <w:color w:val="FFFFFF"/>
+          <w:sz w:val="21"/>
+          <w:szCs w:val="21"/>
+          <w:shd w:val="clear" w:color="auto" w:fill="000000"/>
+        </w:rPr>
+        <w:t>=multi-</w:t>
+      </w:r>
+      <w:proofErr w:type="spellStart"/>
+      <w:r>
+        <w:rPr>
+          <w:rFonts w:ascii="Monaco" w:hAnsi="Monaco"/>
+          <w:color w:val="FFFFFF"/>
+          <w:sz w:val="21"/>
+          <w:szCs w:val="21"/>
+          <w:shd w:val="clear" w:color="auto" w:fill="000000"/>
+        </w:rPr>
+        <w:t>user.target</w:t>
+      </w:r>
+      <w:proofErr w:type="spellEnd"/>
+    </w:p>
+    <w:p>
+      <w:pPr>
+        <w:rPr>
+          <w:rFonts w:ascii="Monaco" w:hAnsi="Monaco"/>
+          <w:color w:val="FFFFFF"/>
+          <w:sz w:val="21"/>
+          <w:szCs w:val="21"/>
+          <w:shd w:val="clear" w:color="auto" w:fill="000000"/>
+        </w:rPr>
+      </w:pPr>
+    </w:p>
+    <w:p>
+      <w:pPr>
+        <w:rPr>
+          <w:rFonts w:ascii="Monaco" w:hAnsi="Monaco"/>
+          <w:color w:val="FFFFFF"/>
+          <w:sz w:val="21"/>
+          <w:szCs w:val="21"/>
+          <w:shd w:val="clear" w:color="auto" w:fill="000000"/>
+        </w:rPr>
+      </w:pPr>
+      <w:r>
+        <w:rPr>
+          <w:rFonts w:ascii="Monaco" w:hAnsi="Monaco"/>
+          <w:color w:val="FFFFFF"/>
+          <w:sz w:val="21"/>
+          <w:szCs w:val="21"/>
+          <w:shd w:val="clear" w:color="auto" w:fill="000000"/>
+        </w:rPr>
+        <w:t>Create a-record in domain</w:t>
       </w:r>
     </w:p>
     <w:p>
@@ -382,7 +1257,7 @@
           <w:szCs w:val="21"/>
           <w:shd w:val="clear" w:color="auto" w:fill="000000"/>
         </w:rPr>
-        <w:t>flask run –-port &lt;port&gt;</w:t>
+        <w:t>Configure nginx to rout the request from created domain</w:t>
       </w:r>
     </w:p>
     <w:sectPr>

</xml_diff>